<commit_message>
This will server as the final versions to
</commit_message>
<xml_diff>
--- a/Project Investigation/Project Investigation Kieran Abelen.docx
+++ b/Project Investigation/Project Investigation Kieran Abelen.docx
@@ -6294,11 +6294,9 @@
       <w:r>
         <w:t xml:space="preserve">I will </w:t>
       </w:r>
-      <w:proofErr w:type="gramStart"/>
-      <w:r>
-        <w:t>introduced</w:t>
-      </w:r>
-      <w:proofErr w:type="gramEnd"/>
+      <w:r>
+        <w:t>introduce</w:t>
+      </w:r>
       <w:r>
         <w:t xml:space="preserve"> the topic with any relevant information</w:t>
       </w:r>
@@ -6362,11 +6360,9 @@
       <w:r>
         <w:t xml:space="preserve"> source experts and break down </w:t>
       </w:r>
-      <w:proofErr w:type="gramStart"/>
-      <w:r>
-        <w:t>there</w:t>
-      </w:r>
-      <w:proofErr w:type="gramEnd"/>
+      <w:r>
+        <w:t>their</w:t>
+      </w:r>
       <w:r>
         <w:t xml:space="preserve"> </w:t>
       </w:r>
@@ -6388,11 +6384,9 @@
           <w:numId w:val="3"/>
         </w:numPr>
       </w:pPr>
-      <w:proofErr w:type="gramStart"/>
-      <w:r>
-        <w:t>Finally</w:t>
-      </w:r>
-      <w:proofErr w:type="gramEnd"/>
+      <w:r>
+        <w:t>Finally,</w:t>
+      </w:r>
       <w:r>
         <w:t xml:space="preserve"> I will consider the project as a whole</w:t>
       </w:r>
@@ -6475,11 +6469,9 @@
       <w:r>
         <w:t xml:space="preserve">will be able to generate a character of an </w:t>
       </w:r>
-      <w:proofErr w:type="gramStart"/>
-      <w:r>
-        <w:t>in game</w:t>
-      </w:r>
-      <w:proofErr w:type="gramEnd"/>
+      <w:r>
+        <w:t>in-game</w:t>
+      </w:r>
       <w:r>
         <w:t xml:space="preserve"> comparison with Fallout 76. The character could be used to plan potential additions to your already existing Fallout 76 character.</w:t>
       </w:r>
@@ -6498,11 +6490,9 @@
       <w:r>
         <w:t xml:space="preserve">The audience this app is for is first and foremost the player of the </w:t>
       </w:r>
-      <w:proofErr w:type="gramStart"/>
-      <w:r>
-        <w:t>game</w:t>
-      </w:r>
-      <w:proofErr w:type="gramEnd"/>
+      <w:r>
+        <w:t>game,</w:t>
+      </w:r>
       <w:r>
         <w:t xml:space="preserve"> but the wider audience is gamers in general whose age ranges </w:t>
       </w:r>
@@ -6860,11 +6850,9 @@
       <w:r>
         <w:t xml:space="preserve">Audio is very simple and is normally a component of a </w:t>
       </w:r>
-      <w:proofErr w:type="gramStart"/>
-      <w:r>
-        <w:t>container</w:t>
-      </w:r>
-      <w:proofErr w:type="gramEnd"/>
+      <w:r>
+        <w:t>container,</w:t>
+      </w:r>
       <w:r>
         <w:t xml:space="preserve"> but all audio formats can be compress or are already with a codec. Picking the correct audio type and its codec is key.</w:t>
       </w:r>
@@ -6873,13 +6861,17 @@
       <w:r>
         <w:t xml:space="preserve">A good audio file </w:t>
       </w:r>
-      <w:proofErr w:type="gramStart"/>
-      <w:r>
-        <w:t>consist</w:t>
-      </w:r>
-      <w:proofErr w:type="gramEnd"/>
-      <w:r>
-        <w:t xml:space="preserve"> of the highest quality and the smallest size depend on is purpose different audio files and there bitrate or quality are needed.</w:t>
+      <w:r>
+        <w:t>consists</w:t>
+      </w:r>
+      <w:r>
+        <w:t xml:space="preserve"> of the highest quality and the smallest size depend on is purpose different audio files and </w:t>
+      </w:r>
+      <w:r>
+        <w:t>their</w:t>
+      </w:r>
+      <w:r>
+        <w:t xml:space="preserve"> bitrate or quality are needed.</w:t>
       </w:r>
     </w:p>
     <w:p>
@@ -6906,19 +6898,15 @@
       <w:r>
         <w:t xml:space="preserve">Audio </w:t>
       </w:r>
-      <w:proofErr w:type="gramStart"/>
-      <w:r>
-        <w:t>really only</w:t>
-      </w:r>
-      <w:proofErr w:type="gramEnd"/>
+      <w:r>
+        <w:t>only</w:t>
+      </w:r>
       <w:r>
         <w:t xml:space="preserve"> needs to come in the shape of sound effect and potentially a looped background music. Quality will be the main priority over file size since looping a short </w:t>
       </w:r>
-      <w:proofErr w:type="gramStart"/>
-      <w:r>
-        <w:t>high quality</w:t>
-      </w:r>
-      <w:proofErr w:type="gramEnd"/>
+      <w:r>
+        <w:t>high-quality</w:t>
+      </w:r>
       <w:r>
         <w:t xml:space="preserve"> sound file will be relatively small.</w:t>
       </w:r>
@@ -6927,11 +6915,9 @@
       <w:r>
         <w:t xml:space="preserve">The development platform’s player will only support certain formats so once that filter has been applied it’s just a mater considering an </w:t>
       </w:r>
-      <w:proofErr w:type="gramStart"/>
-      <w:r>
-        <w:t>experts</w:t>
-      </w:r>
-      <w:proofErr w:type="gramEnd"/>
+      <w:r>
+        <w:t>expert’s</w:t>
+      </w:r>
       <w:r>
         <w:t xml:space="preserve"> opinion and the project context.</w:t>
       </w:r>
@@ -6953,15 +6939,13 @@
     </w:p>
     <w:p>
       <w:r>
-        <w:t xml:space="preserve">Visual studio support multiple audio formatted but only supports a few export </w:t>
-      </w:r>
-      <w:proofErr w:type="gramStart"/>
-      <w:r>
-        <w:t>audio</w:t>
-      </w:r>
-      <w:proofErr w:type="gramEnd"/>
-      <w:r>
-        <w:t xml:space="preserve"> formats. This would allow me to use </w:t>
+        <w:t xml:space="preserve">Visual studio </w:t>
+      </w:r>
+      <w:r>
+        <w:t>supports</w:t>
+      </w:r>
+      <w:r>
+        <w:t xml:space="preserve"> multiple audio formatted but only supports a few export audio formats. This would allow me to use </w:t>
       </w:r>
       <w:r>
         <w:t>their</w:t>
@@ -7084,7 +7068,15 @@
     </w:p>
     <w:p>
       <w:r>
-        <w:t>Based on Soundtrap, Wav</w:t>
+        <w:t xml:space="preserve">Based on </w:t>
+      </w:r>
+      <w:proofErr w:type="spellStart"/>
+      <w:r>
+        <w:t>Soundtrap</w:t>
+      </w:r>
+      <w:proofErr w:type="spellEnd"/>
+      <w:r>
+        <w:t>, Wav</w:t>
       </w:r>
       <w:r>
         <w:t xml:space="preserve"> is</w:t>
@@ -7096,7 +7088,12 @@
         <w:t xml:space="preserve"> or a lossless</w:t>
       </w:r>
       <w:r>
-        <w:t xml:space="preserve"> format so the real expert opinion</w:t>
+        <w:t xml:space="preserve"> format so the real expert opin</w:t>
+      </w:r>
+      <w:bookmarkStart w:id="12" w:name="_GoBack"/>
+      <w:bookmarkEnd w:id="12"/>
+      <w:r>
+        <w:t>ion</w:t>
       </w:r>
       <w:r>
         <w:t xml:space="preserve"> will come </w:t>
@@ -7177,7 +7174,23 @@
         <w:t xml:space="preserve"> sounds better at bitrates around 100 kbps</w:t>
       </w:r>
       <w:r>
-        <w:t xml:space="preserve"> and it does not cut off the trebles. OGG has little support outside android devices. OGG is not supported on IPhones so duel video formats would have to be developed to support IPhone.</w:t>
+        <w:t xml:space="preserve"> and it does not cut off the trebles. OGG has little support outside android devices. OGG is not supported on </w:t>
+      </w:r>
+      <w:proofErr w:type="spellStart"/>
+      <w:r>
+        <w:t>IPhones</w:t>
+      </w:r>
+      <w:proofErr w:type="spellEnd"/>
+      <w:r>
+        <w:t xml:space="preserve"> so duel video formats would have to be developed to support </w:t>
+      </w:r>
+      <w:proofErr w:type="spellStart"/>
+      <w:r>
+        <w:t>IPhone</w:t>
+      </w:r>
+      <w:proofErr w:type="spellEnd"/>
+      <w:r>
+        <w:t>.</w:t>
       </w:r>
     </w:p>
     <w:p>
@@ -7212,11 +7225,11 @@
       <w:pPr>
         <w:pStyle w:val="Heading3"/>
       </w:pPr>
-      <w:bookmarkStart w:id="12" w:name="_Toc19622696"/>
+      <w:bookmarkStart w:id="13" w:name="_Toc19622696"/>
       <w:r>
         <w:t>Project Criteria</w:t>
       </w:r>
-      <w:bookmarkEnd w:id="12"/>
+      <w:bookmarkEnd w:id="13"/>
     </w:p>
     <w:p>
       <w:r>
@@ -7234,11 +7247,11 @@
       <w:pPr>
         <w:pStyle w:val="Heading2"/>
       </w:pPr>
-      <w:bookmarkStart w:id="13" w:name="_Toc19622697"/>
+      <w:bookmarkStart w:id="14" w:name="_Toc19622697"/>
       <w:r>
         <w:t>Quality assessment</w:t>
       </w:r>
-      <w:bookmarkEnd w:id="13"/>
+      <w:bookmarkEnd w:id="14"/>
     </w:p>
     <w:p>
       <w:r>
@@ -7510,11 +7523,11 @@
       <w:pPr>
         <w:pStyle w:val="Heading2"/>
       </w:pPr>
-      <w:bookmarkStart w:id="14" w:name="_Toc19622698"/>
+      <w:bookmarkStart w:id="15" w:name="_Toc19622698"/>
       <w:r>
         <w:t>Conclusion</w:t>
       </w:r>
-      <w:bookmarkEnd w:id="14"/>
+      <w:bookmarkEnd w:id="15"/>
     </w:p>
     <w:p>
       <w:pPr>
@@ -7526,7 +7539,7 @@
           <w:szCs w:val="32"/>
         </w:rPr>
       </w:pPr>
-      <w:bookmarkStart w:id="15" w:name="_Hlk19622757"/>
+      <w:bookmarkStart w:id="16" w:name="_Hlk19622757"/>
       <w:r>
         <w:t>Obvious conclusion is OGG is the best format for retaining the high sound quality while being the smallest. Amazingly none of them lowered the quality.</w:t>
       </w:r>
@@ -7534,7 +7547,7 @@
         <w:br/>
         <w:t>A huge advantage to OGG is that I could add a player for a playlist of music and not have licencing issues.</w:t>
       </w:r>
-      <w:bookmarkEnd w:id="15"/>
+      <w:bookmarkEnd w:id="16"/>
       <w:r>
         <w:br w:type="page"/>
       </w:r>
@@ -7543,22 +7556,22 @@
       <w:pPr>
         <w:pStyle w:val="Heading1"/>
       </w:pPr>
-      <w:bookmarkStart w:id="16" w:name="_Toc19622699"/>
+      <w:bookmarkStart w:id="17" w:name="_Toc19622699"/>
       <w:r>
         <w:lastRenderedPageBreak/>
         <w:t>Animation</w:t>
       </w:r>
-      <w:bookmarkEnd w:id="16"/>
+      <w:bookmarkEnd w:id="17"/>
     </w:p>
     <w:p>
       <w:pPr>
         <w:pStyle w:val="Heading2"/>
       </w:pPr>
-      <w:bookmarkStart w:id="17" w:name="_Toc19622700"/>
+      <w:bookmarkStart w:id="18" w:name="_Toc19622700"/>
       <w:r>
         <w:t>Introduction</w:t>
       </w:r>
-      <w:bookmarkEnd w:id="17"/>
+      <w:bookmarkEnd w:id="18"/>
     </w:p>
     <w:p>
       <w:r>
@@ -7627,11 +7640,11 @@
       <w:pPr>
         <w:pStyle w:val="Heading2"/>
       </w:pPr>
-      <w:bookmarkStart w:id="18" w:name="_Toc19622701"/>
+      <w:bookmarkStart w:id="19" w:name="_Toc19622701"/>
       <w:r>
         <w:t>Usability</w:t>
       </w:r>
-      <w:bookmarkEnd w:id="18"/>
+      <w:bookmarkEnd w:id="19"/>
     </w:p>
     <w:p>
       <w:r>
@@ -7714,21 +7727,21 @@
       <w:pPr>
         <w:pStyle w:val="Heading2"/>
       </w:pPr>
-      <w:bookmarkStart w:id="19" w:name="_Toc19622702"/>
+      <w:bookmarkStart w:id="20" w:name="_Toc19622702"/>
       <w:r>
         <w:t>Considerations</w:t>
       </w:r>
-      <w:bookmarkEnd w:id="19"/>
+      <w:bookmarkEnd w:id="20"/>
     </w:p>
     <w:p>
       <w:pPr>
         <w:pStyle w:val="Heading3"/>
       </w:pPr>
-      <w:bookmarkStart w:id="20" w:name="_Toc19622703"/>
+      <w:bookmarkStart w:id="21" w:name="_Toc19622703"/>
       <w:r>
         <w:t>Project</w:t>
       </w:r>
-      <w:bookmarkEnd w:id="20"/>
+      <w:bookmarkEnd w:id="21"/>
     </w:p>
     <w:p>
       <w:r>
@@ -7761,11 +7774,11 @@
       <w:pPr>
         <w:pStyle w:val="Heading3"/>
       </w:pPr>
-      <w:bookmarkStart w:id="21" w:name="_Toc19622704"/>
+      <w:bookmarkStart w:id="22" w:name="_Toc19622704"/>
       <w:r>
         <w:t>Development platform</w:t>
       </w:r>
-      <w:bookmarkEnd w:id="21"/>
+      <w:bookmarkEnd w:id="22"/>
     </w:p>
     <w:p>
       <w:r>
@@ -7804,11 +7817,11 @@
       <w:pPr>
         <w:pStyle w:val="Heading3"/>
       </w:pPr>
-      <w:bookmarkStart w:id="22" w:name="_Toc19622705"/>
+      <w:bookmarkStart w:id="23" w:name="_Toc19622705"/>
       <w:r>
         <w:t>Expert</w:t>
       </w:r>
-      <w:bookmarkEnd w:id="22"/>
+      <w:bookmarkEnd w:id="23"/>
     </w:p>
     <w:p>
       <w:r>
@@ -7941,11 +7954,11 @@
       <w:pPr>
         <w:pStyle w:val="Heading3"/>
       </w:pPr>
-      <w:bookmarkStart w:id="23" w:name="_Toc19622706"/>
+      <w:bookmarkStart w:id="24" w:name="_Toc19622706"/>
       <w:r>
         <w:t>Project Criteria</w:t>
       </w:r>
-      <w:bookmarkEnd w:id="23"/>
+      <w:bookmarkEnd w:id="24"/>
     </w:p>
     <w:p>
       <w:r>
@@ -7997,11 +8010,11 @@
       <w:pPr>
         <w:pStyle w:val="Heading2"/>
       </w:pPr>
-      <w:bookmarkStart w:id="24" w:name="_Toc19622707"/>
+      <w:bookmarkStart w:id="25" w:name="_Toc19622707"/>
       <w:r>
         <w:t>Conclusion</w:t>
       </w:r>
-      <w:bookmarkEnd w:id="24"/>
+      <w:bookmarkEnd w:id="25"/>
     </w:p>
     <w:p>
       <w:r>
@@ -8012,27 +8025,35 @@
       <w:pPr>
         <w:pStyle w:val="Heading3"/>
       </w:pPr>
-      <w:bookmarkStart w:id="25" w:name="_Toc19622708"/>
-      <w:bookmarkStart w:id="26" w:name="_Hlk19622795"/>
+      <w:bookmarkStart w:id="26" w:name="_Toc19622708"/>
+      <w:bookmarkStart w:id="27" w:name="_Hlk19622795"/>
       <w:r>
         <w:t>Shake animation</w:t>
       </w:r>
-      <w:bookmarkEnd w:id="25"/>
-    </w:p>
-    <w:p>
-      <w:r>
-        <w:t>Code example demonstrates the TranslateTo method to reproduce the shake animation:</w:t>
+      <w:bookmarkEnd w:id="26"/>
+    </w:p>
+    <w:p>
+      <w:r>
+        <w:t xml:space="preserve">Code example demonstrates the </w:t>
+      </w:r>
+      <w:proofErr w:type="spellStart"/>
+      <w:r>
+        <w:t>TranslateTo</w:t>
+      </w:r>
+      <w:proofErr w:type="spellEnd"/>
+      <w:r>
+        <w:t xml:space="preserve"> method to reproduce the shake animation:</w:t>
       </w:r>
     </w:p>
     <w:p>
       <w:pPr>
         <w:pStyle w:val="Heading3"/>
       </w:pPr>
-      <w:bookmarkStart w:id="27" w:name="_Toc19622709"/>
+      <w:bookmarkStart w:id="28" w:name="_Toc19622709"/>
       <w:r>
         <w:t>Collapse/Expand animation</w:t>
       </w:r>
-      <w:bookmarkEnd w:id="27"/>
+      <w:bookmarkEnd w:id="28"/>
     </w:p>
     <w:p>
       <w:r>
@@ -8047,7 +8068,15 @@
       </w:r>
       <w:proofErr w:type="gramEnd"/>
       <w:r>
-        <w:t xml:space="preserve"> how we can achieve this with LayoutTo function. We will collapse the control’s height (Y-axis) but you can easily collapse the width (X-axis).</w:t>
+        <w:t xml:space="preserve"> how we can achieve this with </w:t>
+      </w:r>
+      <w:proofErr w:type="spellStart"/>
+      <w:r>
+        <w:t>LayoutTo</w:t>
+      </w:r>
+      <w:proofErr w:type="spellEnd"/>
+      <w:r>
+        <w:t xml:space="preserve"> function. We will collapse the control’s height (Y-axis) but you can easily collapse the width (X-axis).</w:t>
       </w:r>
       <w:r>
         <w:br/>
@@ -8086,7 +8115,7 @@
           <w:rStyle w:val="Heading3Char"/>
         </w:rPr>
       </w:pPr>
-      <w:bookmarkStart w:id="28" w:name="_Toc19622710"/>
+      <w:bookmarkStart w:id="29" w:name="_Toc19622710"/>
       <w:r>
         <w:rPr>
           <w:rStyle w:val="Heading3Char"/>
@@ -8099,7 +8128,7 @@
         </w:rPr>
         <w:t xml:space="preserve"> animation</w:t>
       </w:r>
-      <w:bookmarkEnd w:id="28"/>
+      <w:bookmarkEnd w:id="29"/>
     </w:p>
     <w:p>
       <w:r>
@@ -8155,7 +8184,7 @@
           </w:r>
         </w:sdtContent>
       </w:sdt>
-      <w:bookmarkEnd w:id="26"/>
+      <w:bookmarkEnd w:id="27"/>
       <w:r>
         <w:br w:type="page"/>
       </w:r>
@@ -8164,22 +8193,22 @@
       <w:pPr>
         <w:pStyle w:val="Heading1"/>
       </w:pPr>
-      <w:bookmarkStart w:id="29" w:name="_Toc19622711"/>
+      <w:bookmarkStart w:id="30" w:name="_Toc19622711"/>
       <w:r>
         <w:lastRenderedPageBreak/>
         <w:t>Video</w:t>
       </w:r>
-      <w:bookmarkEnd w:id="29"/>
+      <w:bookmarkEnd w:id="30"/>
     </w:p>
     <w:p>
       <w:pPr>
         <w:pStyle w:val="Heading2"/>
       </w:pPr>
-      <w:bookmarkStart w:id="30" w:name="_Toc19622712"/>
+      <w:bookmarkStart w:id="31" w:name="_Toc19622712"/>
       <w:r>
         <w:t>Introduction</w:t>
       </w:r>
-      <w:bookmarkEnd w:id="30"/>
+      <w:bookmarkEnd w:id="31"/>
     </w:p>
     <w:p>
       <w:r>
@@ -8234,11 +8263,11 @@
       <w:pPr>
         <w:pStyle w:val="Heading2"/>
       </w:pPr>
-      <w:bookmarkStart w:id="31" w:name="_Toc19622713"/>
+      <w:bookmarkStart w:id="32" w:name="_Toc19622713"/>
       <w:r>
         <w:t>Usability</w:t>
       </w:r>
-      <w:bookmarkEnd w:id="31"/>
+      <w:bookmarkEnd w:id="32"/>
     </w:p>
     <w:p>
       <w:r>
@@ -8321,34 +8350,40 @@
       <w:r>
         <w:t xml:space="preserve">With both </w:t>
       </w:r>
+      <w:r>
+        <w:t>these things</w:t>
+      </w:r>
+      <w:r>
+        <w:t xml:space="preserve"> you should have a </w:t>
+      </w:r>
       <w:proofErr w:type="gramStart"/>
       <w:r>
-        <w:t>these thing</w:t>
+        <w:t>pretty usable</w:t>
       </w:r>
       <w:proofErr w:type="gramEnd"/>
       <w:r>
-        <w:t xml:space="preserve"> you should have a pretty usable video.</w:t>
+        <w:t xml:space="preserve"> video.</w:t>
       </w:r>
     </w:p>
     <w:p>
       <w:pPr>
         <w:pStyle w:val="Heading2"/>
       </w:pPr>
-      <w:bookmarkStart w:id="32" w:name="_Toc19622714"/>
+      <w:bookmarkStart w:id="33" w:name="_Toc19622714"/>
       <w:r>
         <w:t>Considerations</w:t>
       </w:r>
-      <w:bookmarkEnd w:id="32"/>
+      <w:bookmarkEnd w:id="33"/>
     </w:p>
     <w:p>
       <w:pPr>
         <w:pStyle w:val="Heading3"/>
       </w:pPr>
-      <w:bookmarkStart w:id="33" w:name="_Toc19622715"/>
+      <w:bookmarkStart w:id="34" w:name="_Toc19622715"/>
       <w:r>
         <w:t>Project</w:t>
       </w:r>
-      <w:bookmarkEnd w:id="33"/>
+      <w:bookmarkEnd w:id="34"/>
     </w:p>
     <w:p>
       <w:r>
@@ -8375,11 +8410,11 @@
       <w:pPr>
         <w:pStyle w:val="Heading3"/>
       </w:pPr>
-      <w:bookmarkStart w:id="34" w:name="_Toc19622716"/>
+      <w:bookmarkStart w:id="35" w:name="_Toc19622716"/>
       <w:r>
         <w:t>Development platform</w:t>
       </w:r>
-      <w:bookmarkEnd w:id="34"/>
+      <w:bookmarkEnd w:id="35"/>
     </w:p>
     <w:p>
       <w:r>
@@ -8404,8 +8439,13 @@
         <w:t xml:space="preserve"> </w:t>
       </w:r>
       <w:r>
-        <w:t>AVI, WebM</w:t>
-      </w:r>
+        <w:t xml:space="preserve">AVI, </w:t>
+      </w:r>
+      <w:proofErr w:type="spellStart"/>
+      <w:r>
+        <w:t>WebM</w:t>
+      </w:r>
+      <w:proofErr w:type="spellEnd"/>
       <w:r>
         <w:t xml:space="preserve">, </w:t>
       </w:r>
@@ -8502,9 +8542,11 @@
       <w:r>
         <w:t xml:space="preserve"> </w:t>
       </w:r>
+      <w:proofErr w:type="spellStart"/>
       <w:r>
         <w:t>WebM</w:t>
       </w:r>
+      <w:proofErr w:type="spellEnd"/>
       <w:r>
         <w:t>, 3GP,</w:t>
       </w:r>
@@ -8568,12 +8610,10 @@
       </w:r>
     </w:p>
     <w:p>
-      <w:proofErr w:type="gramStart"/>
       <w:r>
         <w:lastRenderedPageBreak/>
-        <w:t>Finally</w:t>
-      </w:r>
-      <w:proofErr w:type="gramEnd"/>
+        <w:t>Finally,</w:t>
+      </w:r>
       <w:r>
         <w:t xml:space="preserve"> the Video format will be recommended </w:t>
       </w:r>
@@ -8591,18 +8631,16 @@
       <w:pPr>
         <w:pStyle w:val="Heading3"/>
       </w:pPr>
-      <w:bookmarkStart w:id="35" w:name="_Toc19622717"/>
+      <w:bookmarkStart w:id="36" w:name="_Toc19622717"/>
       <w:r>
         <w:t>Expert</w:t>
       </w:r>
-      <w:bookmarkEnd w:id="35"/>
-    </w:p>
-    <w:p>
-      <w:proofErr w:type="gramStart"/>
-      <w:r>
-        <w:t>Sadly</w:t>
-      </w:r>
-      <w:proofErr w:type="gramEnd"/>
+      <w:bookmarkEnd w:id="36"/>
+    </w:p>
+    <w:p>
+      <w:r>
+        <w:t>Sadly,</w:t>
+      </w:r>
       <w:r>
         <w:t xml:space="preserve"> this was the best</w:t>
       </w:r>
@@ -8668,12 +8706,37 @@
       <w:pPr>
         <w:spacing w:after="160" w:line="259" w:lineRule="auto"/>
       </w:pPr>
+      <w:proofErr w:type="spellStart"/>
       <w:r>
         <w:rPr>
           <w:b/>
           <w:bCs/>
         </w:rPr>
-        <w:t>WebM (.webm)</w:t>
+        <w:t>WebM</w:t>
+      </w:r>
+      <w:proofErr w:type="spellEnd"/>
+      <w:r>
+        <w:rPr>
+          <w:b/>
+          <w:bCs/>
+        </w:rPr>
+        <w:t xml:space="preserve"> (.</w:t>
+      </w:r>
+      <w:proofErr w:type="spellStart"/>
+      <w:r>
+        <w:rPr>
+          <w:b/>
+          <w:bCs/>
+        </w:rPr>
+        <w:t>webm</w:t>
+      </w:r>
+      <w:proofErr w:type="spellEnd"/>
+      <w:r>
+        <w:rPr>
+          <w:b/>
+          <w:bCs/>
+        </w:rPr>
+        <w:t>)</w:t>
       </w:r>
     </w:p>
     <w:p>
@@ -8681,7 +8744,15 @@
         <w:spacing w:after="160" w:line="259" w:lineRule="auto"/>
       </w:pPr>
       <w:r>
-        <w:t xml:space="preserve">This container supports VP8 &amp; VP9 video and Vorbis &amp; Opus audio. There is no patent encumbrance with </w:t>
+        <w:t xml:space="preserve">This container supports VP8 &amp; VP9 video and </w:t>
+      </w:r>
+      <w:proofErr w:type="spellStart"/>
+      <w:r>
+        <w:t>Vorbis</w:t>
+      </w:r>
+      <w:proofErr w:type="spellEnd"/>
+      <w:r>
+        <w:t xml:space="preserve"> &amp; Opus audio. There is no patent encumbrance with </w:t>
       </w:r>
       <w:proofErr w:type="gramStart"/>
       <w:r>
@@ -8767,11 +8838,11 @@
       <w:pPr>
         <w:pStyle w:val="Heading3"/>
       </w:pPr>
-      <w:bookmarkStart w:id="36" w:name="_Toc19622718"/>
+      <w:bookmarkStart w:id="37" w:name="_Toc19622718"/>
       <w:r>
         <w:t>Project Criteria</w:t>
       </w:r>
-      <w:bookmarkEnd w:id="36"/>
+      <w:bookmarkEnd w:id="37"/>
     </w:p>
     <w:p>
       <w:pPr>
@@ -8791,11 +8862,11 @@
       <w:pPr>
         <w:pStyle w:val="Heading2"/>
       </w:pPr>
-      <w:bookmarkStart w:id="37" w:name="_Toc19622719"/>
+      <w:bookmarkStart w:id="38" w:name="_Toc19622719"/>
       <w:r>
         <w:t>Quality assessment</w:t>
       </w:r>
-      <w:bookmarkEnd w:id="37"/>
+      <w:bookmarkEnd w:id="38"/>
     </w:p>
     <w:p>
       <w:r>
@@ -8815,11 +8886,11 @@
       <w:pPr>
         <w:pStyle w:val="Heading3"/>
       </w:pPr>
-      <w:bookmarkStart w:id="38" w:name="_Toc19622720"/>
+      <w:bookmarkStart w:id="39" w:name="_Toc19622720"/>
       <w:r>
         <w:t>Container/Video format: MP4, Codec: H.264, Audio: AAC</w:t>
       </w:r>
-      <w:bookmarkEnd w:id="38"/>
+      <w:bookmarkEnd w:id="39"/>
     </w:p>
     <w:p>
       <w:r>
@@ -9172,12 +9243,12 @@
       <w:pPr>
         <w:pStyle w:val="Heading3"/>
       </w:pPr>
-      <w:bookmarkStart w:id="39" w:name="_Toc19622721"/>
+      <w:bookmarkStart w:id="40" w:name="_Toc19622721"/>
       <w:r>
         <w:lastRenderedPageBreak/>
         <w:t>Container/Video format: 3GP, Codec: MPEG4, Audio: AAC</w:t>
       </w:r>
-      <w:bookmarkEnd w:id="39"/>
+      <w:bookmarkEnd w:id="40"/>
     </w:p>
     <w:p>
       <w:r>
@@ -9205,8 +9276,13 @@
         </w:numPr>
       </w:pPr>
       <w:r>
-        <w:t>3GP for android but mp4 is available for Android and IPhone</w:t>
-      </w:r>
+        <w:t xml:space="preserve">3GP for android but mp4 is available for Android and </w:t>
+      </w:r>
+      <w:proofErr w:type="spellStart"/>
+      <w:r>
+        <w:t>IPhone</w:t>
+      </w:r>
+      <w:proofErr w:type="spellEnd"/>
     </w:p>
     <w:p>
       <w:pPr>
@@ -9484,13 +9560,15 @@
       <w:pPr>
         <w:pStyle w:val="Heading3"/>
       </w:pPr>
-      <w:bookmarkStart w:id="40" w:name="_Toc19622722"/>
+      <w:bookmarkStart w:id="41" w:name="_Toc19622722"/>
       <w:r>
         <w:t xml:space="preserve">Container/Video format: </w:t>
       </w:r>
+      <w:proofErr w:type="spellStart"/>
       <w:r>
         <w:t>WebM</w:t>
       </w:r>
+      <w:proofErr w:type="spellEnd"/>
       <w:r>
         <w:t xml:space="preserve">, Codec: </w:t>
       </w:r>
@@ -9503,7 +9581,7 @@
       <w:r>
         <w:t>Opus</w:t>
       </w:r>
-      <w:bookmarkEnd w:id="40"/>
+      <w:bookmarkEnd w:id="41"/>
     </w:p>
     <w:p>
       <w:r>
@@ -9569,8 +9647,13 @@
           <w:numId w:val="7"/>
         </w:numPr>
       </w:pPr>
-      <w:r>
-        <w:t>WebM is optimised for websites</w:t>
+      <w:proofErr w:type="spellStart"/>
+      <w:r>
+        <w:t>WebM</w:t>
+      </w:r>
+      <w:proofErr w:type="spellEnd"/>
+      <w:r>
+        <w:t xml:space="preserve"> is optimised for websites</w:t>
       </w:r>
       <w:r>
         <w:t xml:space="preserve"> or players</w:t>
@@ -9828,17 +9911,17 @@
       <w:pPr>
         <w:pStyle w:val="Heading2"/>
       </w:pPr>
-      <w:bookmarkStart w:id="41" w:name="_Toc19622723"/>
+      <w:bookmarkStart w:id="42" w:name="_Toc19622723"/>
       <w:r>
         <w:t>Conclusion</w:t>
       </w:r>
-      <w:bookmarkEnd w:id="41"/>
+      <w:bookmarkEnd w:id="42"/>
     </w:p>
     <w:p>
       <w:pPr>
         <w:spacing w:after="160" w:line="259" w:lineRule="auto"/>
       </w:pPr>
-      <w:bookmarkStart w:id="42" w:name="_Hlk19623093"/>
+      <w:bookmarkStart w:id="43" w:name="_Hlk19623093"/>
       <w:r>
         <w:t>Honestly Amazing comparisons with lots of clear winners for specific uses but if I want to imbed a video inside my app</w:t>
       </w:r>
@@ -9849,8 +9932,13 @@
         <w:t xml:space="preserve"> the clear winner is</w:t>
       </w:r>
       <w:r>
-        <w:t xml:space="preserve"> WebM</w:t>
-      </w:r>
+        <w:t xml:space="preserve"> </w:t>
+      </w:r>
+      <w:proofErr w:type="spellStart"/>
+      <w:r>
+        <w:t>WebM</w:t>
+      </w:r>
+      <w:proofErr w:type="spellEnd"/>
       <w:r>
         <w:t xml:space="preserve"> since it has</w:t>
       </w:r>
@@ -9879,7 +9967,7 @@
       <w:r>
         <w:t xml:space="preserve">not </w:t>
       </w:r>
-      <w:bookmarkStart w:id="43" w:name="_Hlk19623251"/>
+      <w:bookmarkStart w:id="44" w:name="_Hlk19623251"/>
       <w:r>
         <w:t>optimising my player</w:t>
       </w:r>
@@ -9902,30 +9990,30 @@
       <w:r>
         <w:br/>
       </w:r>
+      <w:bookmarkEnd w:id="44"/>
+      <w:r>
+        <w:t>Another note is w</w:t>
+      </w:r>
+      <w:r>
+        <w:t xml:space="preserve">ith adequate tweaking </w:t>
+      </w:r>
+      <w:r>
+        <w:t xml:space="preserve">of </w:t>
+      </w:r>
+      <w:r>
+        <w:t xml:space="preserve">the </w:t>
+      </w:r>
+      <w:r>
+        <w:t xml:space="preserve">Video Quality </w:t>
+      </w:r>
+      <w:r>
+        <w:t>before compressing</w:t>
+      </w:r>
+      <w:r>
+        <w:t xml:space="preserve"> it to 720p or 480p should remove the stuttering.</w:t>
+      </w:r>
       <w:bookmarkEnd w:id="43"/>
       <w:r>
-        <w:t>Another note is w</w:t>
-      </w:r>
-      <w:r>
-        <w:t xml:space="preserve">ith adequate tweaking </w:t>
-      </w:r>
-      <w:r>
-        <w:t xml:space="preserve">of </w:t>
-      </w:r>
-      <w:r>
-        <w:t xml:space="preserve">the </w:t>
-      </w:r>
-      <w:r>
-        <w:t xml:space="preserve">Video Quality </w:t>
-      </w:r>
-      <w:r>
-        <w:t>before compressing</w:t>
-      </w:r>
-      <w:r>
-        <w:t xml:space="preserve"> it to 720p or 480p should remove the stuttering.</w:t>
-      </w:r>
-      <w:bookmarkEnd w:id="42"/>
-      <w:r>
         <w:br w:type="page"/>
       </w:r>
     </w:p>
@@ -9933,7 +10021,7 @@
       <w:pPr>
         <w:pStyle w:val="Heading1"/>
       </w:pPr>
-      <w:bookmarkStart w:id="44" w:name="_Toc19622724"/>
+      <w:bookmarkStart w:id="45" w:name="_Toc19622724"/>
       <w:r>
         <w:lastRenderedPageBreak/>
         <w:t>Graphics</w:t>
@@ -9941,17 +10029,17 @@
       <w:r>
         <w:t xml:space="preserve"> &amp; Images</w:t>
       </w:r>
-      <w:bookmarkEnd w:id="44"/>
+      <w:bookmarkEnd w:id="45"/>
     </w:p>
     <w:p>
       <w:pPr>
         <w:pStyle w:val="Heading2"/>
       </w:pPr>
-      <w:bookmarkStart w:id="45" w:name="_Toc19622725"/>
+      <w:bookmarkStart w:id="46" w:name="_Toc19622725"/>
       <w:r>
         <w:t>Introduction</w:t>
       </w:r>
-      <w:bookmarkEnd w:id="45"/>
+      <w:bookmarkEnd w:id="46"/>
     </w:p>
     <w:p>
       <w:r>
@@ -10061,21 +10149,21 @@
       <w:pPr>
         <w:pStyle w:val="Heading2"/>
       </w:pPr>
-      <w:bookmarkStart w:id="46" w:name="_Toc19622726"/>
+      <w:bookmarkStart w:id="47" w:name="_Toc19622726"/>
       <w:r>
         <w:t>Considerations</w:t>
       </w:r>
-      <w:bookmarkEnd w:id="46"/>
+      <w:bookmarkEnd w:id="47"/>
     </w:p>
     <w:p>
       <w:pPr>
         <w:pStyle w:val="Heading3"/>
       </w:pPr>
-      <w:bookmarkStart w:id="47" w:name="_Toc19622727"/>
+      <w:bookmarkStart w:id="48" w:name="_Toc19622727"/>
       <w:r>
         <w:t>Project</w:t>
       </w:r>
-      <w:bookmarkEnd w:id="47"/>
+      <w:bookmarkEnd w:id="48"/>
     </w:p>
     <w:p>
       <w:r>
@@ -10090,11 +10178,11 @@
       <w:pPr>
         <w:pStyle w:val="Heading3"/>
       </w:pPr>
-      <w:bookmarkStart w:id="48" w:name="_Toc19622728"/>
+      <w:bookmarkStart w:id="49" w:name="_Toc19622728"/>
       <w:r>
         <w:t>Development platform</w:t>
       </w:r>
-      <w:bookmarkEnd w:id="48"/>
+      <w:bookmarkEnd w:id="49"/>
     </w:p>
     <w:p>
       <w:r>
@@ -10277,12 +10365,12 @@
       <w:pPr>
         <w:pStyle w:val="Heading3"/>
       </w:pPr>
-      <w:bookmarkStart w:id="49" w:name="_Toc19622729"/>
+      <w:bookmarkStart w:id="50" w:name="_Toc19622729"/>
       <w:r>
         <w:lastRenderedPageBreak/>
         <w:t>Experts</w:t>
       </w:r>
-      <w:bookmarkEnd w:id="49"/>
+      <w:bookmarkEnd w:id="50"/>
     </w:p>
     <w:p>
       <w:r>
@@ -10575,7 +10663,7 @@
       <w:pPr>
         <w:pStyle w:val="Heading3"/>
       </w:pPr>
-      <w:bookmarkStart w:id="50" w:name="_Toc19622730"/>
+      <w:bookmarkStart w:id="51" w:name="_Toc19622730"/>
       <w:r>
         <w:t>Project</w:t>
       </w:r>
@@ -10585,7 +10673,7 @@
       <w:r>
         <w:t>riteria</w:t>
       </w:r>
-      <w:bookmarkEnd w:id="50"/>
+      <w:bookmarkEnd w:id="51"/>
     </w:p>
     <w:p>
       <w:pPr>
@@ -10645,12 +10733,12 @@
       <w:pPr>
         <w:pStyle w:val="Heading2"/>
       </w:pPr>
-      <w:bookmarkStart w:id="51" w:name="_Toc19622731"/>
+      <w:bookmarkStart w:id="52" w:name="_Toc19622731"/>
       <w:r>
         <w:lastRenderedPageBreak/>
         <w:t>Quality assessment</w:t>
       </w:r>
-      <w:bookmarkEnd w:id="51"/>
+      <w:bookmarkEnd w:id="52"/>
     </w:p>
     <w:tbl>
       <w:tblPr>
@@ -11292,15 +11380,15 @@
       <w:pPr>
         <w:pStyle w:val="Heading2"/>
       </w:pPr>
-      <w:bookmarkStart w:id="52" w:name="_Toc19622732"/>
+      <w:bookmarkStart w:id="53" w:name="_Toc19622732"/>
       <w:r>
         <w:lastRenderedPageBreak/>
         <w:t>Conclusion</w:t>
       </w:r>
-      <w:bookmarkEnd w:id="52"/>
-    </w:p>
-    <w:p>
-      <w:bookmarkStart w:id="53" w:name="_Hlk19623297"/>
+      <w:bookmarkEnd w:id="53"/>
+    </w:p>
+    <w:p>
+      <w:bookmarkStart w:id="54" w:name="_Hlk19623297"/>
       <w:r>
         <w:t>PNG</w:t>
       </w:r>
@@ -11328,11 +11416,9 @@
       <w:r>
         <w:t xml:space="preserve">A </w:t>
       </w:r>
-      <w:proofErr w:type="gramStart"/>
-      <w:r>
-        <w:t>High quality</w:t>
-      </w:r>
-      <w:proofErr w:type="gramEnd"/>
+      <w:r>
+        <w:t>High-quality</w:t>
+      </w:r>
       <w:r>
         <w:t xml:space="preserve"> JPG </w:t>
       </w:r>
@@ -11358,7 +11444,7 @@
         <w:t>.</w:t>
       </w:r>
     </w:p>
-    <w:bookmarkEnd w:id="53"/>
+    <w:bookmarkEnd w:id="54"/>
     <w:p>
       <w:pPr>
         <w:spacing w:after="160" w:line="259" w:lineRule="auto"/>
@@ -11377,22 +11463,22 @@
       <w:pPr>
         <w:pStyle w:val="Heading1"/>
       </w:pPr>
-      <w:bookmarkStart w:id="54" w:name="_Toc19622733"/>
+      <w:bookmarkStart w:id="55" w:name="_Toc19622733"/>
       <w:r>
         <w:lastRenderedPageBreak/>
         <w:t>Text</w:t>
       </w:r>
-      <w:bookmarkEnd w:id="54"/>
+      <w:bookmarkEnd w:id="55"/>
     </w:p>
     <w:p>
       <w:pPr>
         <w:pStyle w:val="Heading2"/>
       </w:pPr>
-      <w:bookmarkStart w:id="55" w:name="_Toc19622734"/>
+      <w:bookmarkStart w:id="56" w:name="_Toc19622734"/>
       <w:r>
         <w:t>Introduction</w:t>
       </w:r>
-      <w:bookmarkEnd w:id="55"/>
+      <w:bookmarkEnd w:id="56"/>
     </w:p>
     <w:p>
       <w:r>
@@ -11600,11 +11686,11 @@
       <w:pPr>
         <w:pStyle w:val="Heading2"/>
       </w:pPr>
-      <w:bookmarkStart w:id="56" w:name="_Toc19622735"/>
+      <w:bookmarkStart w:id="57" w:name="_Toc19622735"/>
       <w:r>
         <w:t>Usability</w:t>
       </w:r>
-      <w:bookmarkEnd w:id="56"/>
+      <w:bookmarkEnd w:id="57"/>
     </w:p>
     <w:p>
       <w:r>
@@ -11695,22 +11781,22 @@
       <w:pPr>
         <w:pStyle w:val="Heading2"/>
       </w:pPr>
-      <w:bookmarkStart w:id="57" w:name="_Toc19622736"/>
+      <w:bookmarkStart w:id="58" w:name="_Toc19622736"/>
       <w:r>
         <w:lastRenderedPageBreak/>
         <w:t>Considerations</w:t>
       </w:r>
-      <w:bookmarkEnd w:id="57"/>
+      <w:bookmarkEnd w:id="58"/>
     </w:p>
     <w:p>
       <w:pPr>
         <w:pStyle w:val="Heading3"/>
       </w:pPr>
-      <w:bookmarkStart w:id="58" w:name="_Toc19622737"/>
+      <w:bookmarkStart w:id="59" w:name="_Toc19622737"/>
       <w:r>
         <w:t>Project</w:t>
       </w:r>
-      <w:bookmarkEnd w:id="58"/>
+      <w:bookmarkEnd w:id="59"/>
     </w:p>
     <w:p>
       <w:r>
@@ -11759,11 +11845,11 @@
       <w:pPr>
         <w:pStyle w:val="Heading3"/>
       </w:pPr>
-      <w:bookmarkStart w:id="59" w:name="_Toc19622738"/>
+      <w:bookmarkStart w:id="60" w:name="_Toc19622738"/>
       <w:r>
         <w:t>Development platform</w:t>
       </w:r>
-      <w:bookmarkEnd w:id="59"/>
+      <w:bookmarkEnd w:id="60"/>
     </w:p>
     <w:p>
       <w:r>
@@ -11846,11 +11932,11 @@
       <w:pPr>
         <w:pStyle w:val="Heading3"/>
       </w:pPr>
-      <w:bookmarkStart w:id="60" w:name="_Toc19622739"/>
+      <w:bookmarkStart w:id="61" w:name="_Toc19622739"/>
       <w:r>
         <w:t>Expert</w:t>
       </w:r>
-      <w:bookmarkEnd w:id="60"/>
+      <w:bookmarkEnd w:id="61"/>
     </w:p>
     <w:p>
       <w:r>
@@ -11918,12 +12004,12 @@
       <w:pPr>
         <w:pStyle w:val="Heading3"/>
       </w:pPr>
-      <w:bookmarkStart w:id="61" w:name="_Toc19622740"/>
+      <w:bookmarkStart w:id="62" w:name="_Toc19622740"/>
       <w:r>
         <w:lastRenderedPageBreak/>
         <w:t>Project Criteria</w:t>
       </w:r>
-      <w:bookmarkEnd w:id="61"/>
+      <w:bookmarkEnd w:id="62"/>
     </w:p>
     <w:p>
       <w:r>
@@ -11934,9 +12020,11 @@
       </w:r>
     </w:p>
     <w:p>
+      <w:proofErr w:type="spellStart"/>
       <w:r>
         <w:t>FixedSys</w:t>
       </w:r>
+      <w:proofErr w:type="spellEnd"/>
       <w:r>
         <w:t xml:space="preserve">: </w:t>
       </w:r>
@@ -11972,9 +12060,11 @@
       </w:sdt>
     </w:p>
     <w:p>
+      <w:proofErr w:type="spellStart"/>
       <w:r>
         <w:t>Monofonto</w:t>
       </w:r>
+      <w:proofErr w:type="spellEnd"/>
       <w:r>
         <w:t>:</w:t>
       </w:r>
@@ -12145,12 +12235,12 @@
       <w:pPr>
         <w:pStyle w:val="Heading2"/>
       </w:pPr>
-      <w:bookmarkStart w:id="62" w:name="_Toc19622741"/>
+      <w:bookmarkStart w:id="63" w:name="_Toc19622741"/>
       <w:r>
         <w:lastRenderedPageBreak/>
         <w:t>Quality assessment</w:t>
       </w:r>
-      <w:bookmarkEnd w:id="62"/>
+      <w:bookmarkEnd w:id="63"/>
     </w:p>
     <w:tbl>
       <w:tblPr>
@@ -12224,9 +12314,11 @@
             <w:tcW w:w="1237" w:type="dxa"/>
           </w:tcPr>
           <w:p>
+            <w:proofErr w:type="spellStart"/>
             <w:r>
               <w:t>FixedSys</w:t>
             </w:r>
+            <w:proofErr w:type="spellEnd"/>
           </w:p>
         </w:tc>
         <w:tc>
@@ -12562,7 +12654,28 @@
                 <w:shd w:val="clear" w:color="auto" w:fill="FFFFFF"/>
               </w:rPr>
               <w:br/>
-              <w:t>abcdefghiklmnopqrstvxyz ABCDEFGHIKLMNOPQRSTVXYZ</w:t>
+            </w:r>
+            <w:proofErr w:type="spellStart"/>
+            <w:r>
+              <w:rPr>
+                <w:rFonts w:ascii="Fixedsys Excelsior 3.01" w:eastAsia="Fixedsys Excelsior 3.01" w:hAnsi="Fixedsys Excelsior 3.01" w:cs="Fixedsys Excelsior 3.01"/>
+                <w:color w:val="222222"/>
+                <w:sz w:val="28"/>
+                <w:szCs w:val="28"/>
+                <w:shd w:val="clear" w:color="auto" w:fill="FFFFFF"/>
+              </w:rPr>
+              <w:t>abcdefghiklmnopqrstvxyz</w:t>
+            </w:r>
+            <w:proofErr w:type="spellEnd"/>
+            <w:r>
+              <w:rPr>
+                <w:rFonts w:ascii="Fixedsys Excelsior 3.01" w:eastAsia="Fixedsys Excelsior 3.01" w:hAnsi="Fixedsys Excelsior 3.01" w:cs="Fixedsys Excelsior 3.01"/>
+                <w:color w:val="222222"/>
+                <w:sz w:val="28"/>
+                <w:szCs w:val="28"/>
+                <w:shd w:val="clear" w:color="auto" w:fill="FFFFFF"/>
+              </w:rPr>
+              <w:t xml:space="preserve"> ABCDEFGHIKLMNOPQRSTVXYZ</w:t>
             </w:r>
             <w:r>
               <w:rPr>
@@ -12710,9 +12823,11 @@
             <w:tcW w:w="1237" w:type="dxa"/>
           </w:tcPr>
           <w:p>
+            <w:proofErr w:type="spellStart"/>
             <w:r>
               <w:t>Monofonto</w:t>
             </w:r>
+            <w:proofErr w:type="spellEnd"/>
           </w:p>
         </w:tc>
         <w:tc>
@@ -13780,6 +13895,7 @@
                 <w:shd w:val="clear" w:color="auto" w:fill="FFFFFF"/>
               </w:rPr>
             </w:pPr>
+            <w:proofErr w:type="spellStart"/>
             <w:r>
               <w:rPr>
                 <w:rFonts w:ascii="Monofonto" w:hAnsi="Monofonto" w:cs="Arial"/>
@@ -13790,6 +13906,7 @@
               </w:rPr>
               <w:t>abcdefghiklmnopqrstvxyz</w:t>
             </w:r>
+            <w:proofErr w:type="spellEnd"/>
             <w:r>
               <w:rPr>
                 <w:rFonts w:ascii="Monofonto" w:hAnsi="Monofonto" w:cs="Arial"/>
@@ -15009,6 +15126,7 @@
                 <w:shd w:val="clear" w:color="auto" w:fill="FFFFFF"/>
               </w:rPr>
             </w:pPr>
+            <w:proofErr w:type="spellStart"/>
             <w:r>
               <w:rPr>
                 <w:rFonts w:ascii="Overseer" w:hAnsi="Overseer" w:cs="Arial"/>
@@ -15019,6 +15137,7 @@
               </w:rPr>
               <w:t>abcdefghiklmnopqrstvxyz</w:t>
             </w:r>
+            <w:proofErr w:type="spellEnd"/>
             <w:r>
               <w:rPr>
                 <w:rFonts w:ascii="Overseer" w:hAnsi="Overseer" w:cs="Arial"/>
@@ -15186,32 +15305,38 @@
       <w:pPr>
         <w:pStyle w:val="Heading2"/>
       </w:pPr>
-      <w:bookmarkStart w:id="63" w:name="_Toc19622742"/>
+      <w:bookmarkStart w:id="64" w:name="_Toc19622742"/>
       <w:r>
         <w:lastRenderedPageBreak/>
         <w:t>Conclusion</w:t>
       </w:r>
-      <w:bookmarkEnd w:id="63"/>
+      <w:bookmarkEnd w:id="64"/>
     </w:p>
     <w:p>
       <w:pPr>
         <w:spacing w:after="160" w:line="259" w:lineRule="auto"/>
       </w:pPr>
+      <w:proofErr w:type="spellStart"/>
       <w:r>
         <w:t>FixedSys</w:t>
       </w:r>
+      <w:proofErr w:type="spellEnd"/>
       <w:r>
         <w:t xml:space="preserve"> and </w:t>
       </w:r>
+      <w:proofErr w:type="spellStart"/>
       <w:r>
         <w:t>Monofonto</w:t>
       </w:r>
+      <w:proofErr w:type="spellEnd"/>
       <w:r>
         <w:t xml:space="preserve"> where close but since </w:t>
       </w:r>
+      <w:proofErr w:type="spellStart"/>
       <w:r>
         <w:t>FixedSys</w:t>
       </w:r>
+      <w:proofErr w:type="spellEnd"/>
       <w:r>
         <w:t xml:space="preserve"> is dated and owned by Microsoft</w:t>
       </w:r>
@@ -15221,9 +15346,11 @@
       <w:r>
         <w:t xml:space="preserve"> </w:t>
       </w:r>
+      <w:proofErr w:type="spellStart"/>
       <w:r>
         <w:t>Monofonto</w:t>
       </w:r>
+      <w:proofErr w:type="spellEnd"/>
       <w:r>
         <w:t xml:space="preserve"> came out on top.</w:t>
       </w:r>
@@ -15232,9 +15359,11 @@
       <w:pPr>
         <w:spacing w:after="160" w:line="259" w:lineRule="auto"/>
       </w:pPr>
+      <w:proofErr w:type="spellStart"/>
       <w:r>
         <w:t>Monofonto</w:t>
       </w:r>
+      <w:proofErr w:type="spellEnd"/>
       <w:r>
         <w:t xml:space="preserve"> might have weird long brackets but this won’t impact the overall familiarity people will have</w:t>
       </w:r>
@@ -15247,7 +15376,7 @@
       <w:r>
         <w:br/>
       </w:r>
-      <w:bookmarkStart w:id="64" w:name="_Hlk19623344"/>
+      <w:bookmarkStart w:id="65" w:name="_Hlk19623344"/>
       <w:r>
         <w:t>A</w:t>
       </w:r>
@@ -15266,8 +15395,13 @@
       <w:r>
         <w:t xml:space="preserve"> letter not in </w:t>
       </w:r>
-      <w:r>
-        <w:t>Monofonto.</w:t>
+      <w:proofErr w:type="spellStart"/>
+      <w:r>
+        <w:t>Monofonto</w:t>
+      </w:r>
+      <w:proofErr w:type="spellEnd"/>
+      <w:r>
+        <w:t>.</w:t>
       </w:r>
       <w:r>
         <w:t xml:space="preserve"> </w:t>
@@ -15285,10 +15419,16 @@
         <w:t>ing</w:t>
       </w:r>
       <w:r>
-        <w:t xml:space="preserve"> Monofonto will be an advantage when paired this with other fonts.</w:t>
-      </w:r>
-      <w:bookmarkStart w:id="65" w:name="_GoBack"/>
-      <w:bookmarkEnd w:id="64"/>
+        <w:t xml:space="preserve"> </w:t>
+      </w:r>
+      <w:proofErr w:type="spellStart"/>
+      <w:r>
+        <w:t>Monofonto</w:t>
+      </w:r>
+      <w:proofErr w:type="spellEnd"/>
+      <w:r>
+        <w:t xml:space="preserve"> will be an advantage when paired this with other fonts.</w:t>
+      </w:r>
       <w:bookmarkEnd w:id="65"/>
       <w:r>
         <w:br w:type="page"/>
@@ -15976,7 +16116,15 @@
       </w:r>
       <w:r>
         <w:br/>
-        <w:t>The platform will also need to be considered since people using let’s say IPhone will expect a certain level of quality or even feature to be present like a notification integration.</w:t>
+        <w:t xml:space="preserve">The platform will also need to be considered since people using let’s say </w:t>
+      </w:r>
+      <w:proofErr w:type="spellStart"/>
+      <w:r>
+        <w:t>IPhone</w:t>
+      </w:r>
+      <w:proofErr w:type="spellEnd"/>
+      <w:r>
+        <w:t xml:space="preserve"> will expect a certain level of quality or even feature to be present like a notification integration.</w:t>
       </w:r>
     </w:p>
     <w:p>
@@ -16039,7 +16187,15 @@
         <w:t>It should be easy for the user to become familiar</w:t>
       </w:r>
       <w:r>
-        <w:t xml:space="preserve"> with the program it should covey the expectation of the customers needs.</w:t>
+        <w:t xml:space="preserve"> with the program it should covey the expectation of the </w:t>
+      </w:r>
+      <w:proofErr w:type="spellStart"/>
+      <w:r>
+        <w:t>customers</w:t>
+      </w:r>
+      <w:proofErr w:type="spellEnd"/>
+      <w:r>
+        <w:t xml:space="preserve"> needs.</w:t>
       </w:r>
     </w:p>
     <w:p>
@@ -20167,7 +20323,7 @@
       </w:pPr>
     </w:pPrDefault>
   </w:docDefaults>
-  <w:latentStyles w:defLockedState="0" w:defUIPriority="99" w:defSemiHidden="0" w:defUnhideWhenUsed="0" w:defQFormat="0" w:count="377">
+  <w:latentStyles w:defLockedState="0" w:defUIPriority="99" w:defSemiHidden="0" w:defUnhideWhenUsed="0" w:defQFormat="0" w:count="375">
     <w:lsdException w:name="Normal" w:uiPriority="0" w:qFormat="1"/>
     <w:lsdException w:name="heading 1" w:uiPriority="9" w:qFormat="1"/>
     <w:lsdException w:name="heading 2" w:semiHidden="1" w:uiPriority="9" w:unhideWhenUsed="1" w:qFormat="1"/>
@@ -20315,8 +20471,11 @@
     <w:lsdException w:name="Table 3D effects 3" w:semiHidden="1" w:unhideWhenUsed="1"/>
     <w:lsdException w:name="Table Contemporary" w:semiHidden="1" w:unhideWhenUsed="1"/>
     <w:lsdException w:name="Table Elegant" w:semiHidden="1" w:unhideWhenUsed="1"/>
+    <w:lsdException w:name="Table Professional" w:semiHidden="1" w:unhideWhenUsed="1"/>
     <w:lsdException w:name="Table Subtle 1" w:semiHidden="1" w:unhideWhenUsed="1"/>
     <w:lsdException w:name="Table Subtle 2" w:semiHidden="1" w:unhideWhenUsed="1"/>
+    <w:lsdException w:name="Table Web 1" w:semiHidden="1" w:unhideWhenUsed="1"/>
+    <w:lsdException w:name="Table Web 2" w:semiHidden="1" w:unhideWhenUsed="1"/>
     <w:lsdException w:name="Table Web 3" w:semiHidden="1" w:unhideWhenUsed="1"/>
     <w:lsdException w:name="Balloon Text" w:semiHidden="1" w:unhideWhenUsed="1"/>
     <w:lsdException w:name="Table Grid" w:uiPriority="39"/>
@@ -20540,8 +20699,6 @@
     <w:lsdException w:name="Smart Hyperlink" w:semiHidden="1" w:unhideWhenUsed="1"/>
     <w:lsdException w:name="Hashtag" w:semiHidden="1" w:unhideWhenUsed="1"/>
     <w:lsdException w:name="Unresolved Mention" w:semiHidden="1" w:unhideWhenUsed="1"/>
-    <w:lsdException w:name="Smart Link" w:semiHidden="1" w:unhideWhenUsed="1"/>
-    <w:lsdException w:name="Smart Link Error" w:semiHidden="1" w:unhideWhenUsed="1"/>
   </w:latentStyles>
   <w:style w:type="paragraph" w:default="1" w:styleId="Normal">
     <w:name w:val="Normal"/>
@@ -22117,7 +22274,7 @@
 </file>
 
 <file path=customXml/itemProps1.xml><?xml version="1.0" encoding="utf-8"?>
-<ds:datastoreItem xmlns:ds="http://schemas.openxmlformats.org/officeDocument/2006/customXml" ds:itemID="{C6206653-51BB-4CFC-A67C-947EDBF3ABED}">
+<ds:datastoreItem xmlns:ds="http://schemas.openxmlformats.org/officeDocument/2006/customXml" ds:itemID="{B9CE3005-DD8F-4D7A-A78B-5D1E25CABCE4}">
   <ds:schemaRefs>
     <ds:schemaRef ds:uri="http://schemas.openxmlformats.org/officeDocument/2006/bibliography"/>
   </ds:schemaRefs>

</xml_diff>